<commit_message>
serah terima BN dp2nt15 dan dp3n30
</commit_message>
<xml_diff>
--- a/14. DP 5N39 (COKLAT TUA K16) 5T39(HIJAU MUDA TOSCA K6)/SETTING LABEL SEPATU.docx
+++ b/14. DP 5N39 (COKLAT TUA K16) 5T39(HIJAU MUDA TOSCA K6)/SETTING LABEL SEPATU.docx
@@ -69,7 +69,7 @@
                 <w:noProof/>
                 <w:sz w:val="36"/>
               </w:rPr>
-              <w:t>i1</w:t>
+              <w:t>i19</w:t>
             </w:r>
             <w:r>
               <w:rPr>
@@ -156,7 +156,7 @@
                 <w:sz w:val="24"/>
                 <w:szCs w:val="24"/>
               </w:rPr>
-              <w:t>BAYU AJI SANTOSO</w:t>
+              <w:t>DIMAS ARIFIN</w:t>
             </w:r>
             <w:r>
               <w:rPr>
@@ -219,7 +219,7 @@
                 <w:noProof/>
                 <w:sz w:val="32"/>
               </w:rPr>
-              <w:t>42</w:t>
+              <w:t>41</w:t>
             </w:r>
             <w:r>
               <w:rPr>
@@ -344,7 +344,7 @@
                 <w:noProof/>
                 <w:sz w:val="32"/>
               </w:rPr>
-              <w:t>55</w:t>
+              <w:t>58</w:t>
             </w:r>
             <w:r>
               <w:rPr>
@@ -596,7 +596,7 @@
                 <w:noProof/>
                 <w:sz w:val="36"/>
               </w:rPr>
-              <w:t>i2</w:t>
+              <w:t>i20</w:t>
             </w:r>
             <w:r>
               <w:rPr>
@@ -683,7 +683,7 @@
                 <w:sz w:val="24"/>
                 <w:szCs w:val="24"/>
               </w:rPr>
-              <w:t>PUJIANTO</w:t>
+              <w:t>MOH. IRWAN TOPAN</w:t>
             </w:r>
             <w:r>
               <w:rPr>
@@ -871,7 +871,7 @@
                 <w:noProof/>
                 <w:sz w:val="32"/>
               </w:rPr>
-              <w:t>58</w:t>
+              <w:t>59</w:t>
             </w:r>
             <w:r>
               <w:rPr>
@@ -1114,139 +1114,147 @@
 <wne:recipients xmlns:wpc="http://schemas.microsoft.com/office/word/2010/wordprocessingCanvas" xmlns:cx="http://schemas.microsoft.com/office/drawing/2014/chartex" xmlns:cx1="http://schemas.microsoft.com/office/drawing/2015/9/8/chartex" xmlns:cx2="http://schemas.microsoft.com/office/drawing/2015/10/21/chartex" xmlns:cx3="http://schemas.microsoft.com/office/drawing/2016/5/9/chartex" xmlns:cx4="http://schemas.microsoft.com/office/drawing/2016/5/10/chartex" xmlns:cx5="http://schemas.microsoft.com/office/drawing/2016/5/11/chartex" xmlns:cx6="http://schemas.microsoft.com/office/drawing/2016/5/12/chartex" xmlns:cx7="http://schemas.microsoft.com/office/drawing/2016/5/13/chartex" xmlns:cx8="http://schemas.microsoft.com/office/drawing/2016/5/14/chartex" xmlns:mc="http://schemas.openxmlformats.org/markup-compatibility/2006" xmlns:aink="http://schemas.microsoft.com/office/drawing/2016/ink" xmlns:am3d="http://schemas.microsoft.com/office/drawing/2017/model3d" xmlns:o="urn:schemas-microsoft-com:office:office" xmlns:r="http://schemas.openxmlformats.org/officeDocument/2006/relationships" xmlns:m="http://schemas.openxmlformats.org/officeDocument/2006/math" xmlns:v="urn:schemas-microsoft-com:vml" xmlns:wp14="http://schemas.microsoft.com/office/word/2010/wordprocessingDrawing" xmlns:wp="http://schemas.openxmlformats.org/drawingml/2006/wordprocessingDrawing" xmlns:w10="urn:schemas-microsoft-com:office:word" xmlns:w="http://schemas.openxmlformats.org/wordprocessingml/2006/main" xmlns:w14="http://schemas.microsoft.com/office/word/2010/wordml" xmlns:w15="http://schemas.microsoft.com/office/word/2012/wordml" xmlns:w16cex="http://schemas.microsoft.com/office/word/2018/wordml/cex" xmlns:w16cid="http://schemas.microsoft.com/office/word/2016/wordml/cid" xmlns:w16="http://schemas.microsoft.com/office/word/2018/wordml" xmlns:w16sdtdh="http://schemas.microsoft.com/office/word/2020/wordml/sdtdatahash" xmlns:w16se="http://schemas.microsoft.com/office/word/2015/wordml/symex" xmlns:wpg="http://schemas.microsoft.com/office/word/2010/wordprocessingGroup" xmlns:wpi="http://schemas.microsoft.com/office/word/2010/wordprocessingInk" xmlns:wne="http://schemas.microsoft.com/office/word/2006/wordml" xmlns:wps="http://schemas.microsoft.com/office/word/2010/wordprocessingShape" mc:Ignorable="w14 w15 w16se w16cid w16 w16cex w16sdtdh wp14">
   <wne:recipientData>
     <wne:active wne:val="1"/>
-    <wne:hash wne:val="-588440620"/>
-  </wne:recipientData>
-  <wne:recipientData>
-    <wne:active wne:val="1"/>
-    <wne:hash wne:val="302406232"/>
-  </wne:recipientData>
-  <wne:recipientData>
-    <wne:active wne:val="1"/>
-    <wne:hash wne:val="-1686321962"/>
-  </wne:recipientData>
-  <wne:recipientData>
-    <wne:active wne:val="1"/>
-    <wne:hash wne:val="-879121215"/>
-  </wne:recipientData>
-  <wne:recipientData>
-    <wne:active wne:val="1"/>
-    <wne:hash wne:val="-1874277041"/>
-  </wne:recipientData>
-  <wne:recipientData>
-    <wne:active wne:val="1"/>
-    <wne:hash wne:val="-605436136"/>
-  </wne:recipientData>
-  <wne:recipientData>
-    <wne:active wne:val="1"/>
-    <wne:hash wne:val="-1376611080"/>
-  </wne:recipientData>
-  <wne:recipientData>
-    <wne:active wne:val="1"/>
-    <wne:hash wne:val="77919239"/>
-  </wne:recipientData>
-  <wne:recipientData>
-    <wne:active wne:val="1"/>
-    <wne:hash wne:val="-1086695172"/>
-  </wne:recipientData>
-  <wne:recipientData>
-    <wne:active wne:val="1"/>
-    <wne:hash wne:val="-493518828"/>
-  </wne:recipientData>
-  <wne:recipientData>
-    <wne:active wne:val="1"/>
-    <wne:hash wne:val="-800803350"/>
-  </wne:recipientData>
-  <wne:recipientData>
-    <wne:active wne:val="1"/>
-    <wne:hash wne:val="23378858"/>
-  </wne:recipientData>
-  <wne:recipientData>
-    <wne:active wne:val="1"/>
-    <wne:hash wne:val="1345514526"/>
-  </wne:recipientData>
-  <wne:recipientData>
-    <wne:active wne:val="1"/>
-    <wne:hash wne:val="1615946052"/>
-  </wne:recipientData>
-  <wne:recipientData>
-    <wne:active wne:val="1"/>
-    <wne:hash wne:val="1458006553"/>
-  </wne:recipientData>
-  <wne:recipientData>
-    <wne:active wne:val="1"/>
-    <wne:hash wne:val="137729422"/>
-  </wne:recipientData>
-  <wne:recipientData>
-    <wne:active wne:val="1"/>
-    <wne:hash wne:val="-2132495836"/>
-  </wne:recipientData>
-  <wne:recipientData>
-    <wne:active wne:val="1"/>
-    <wne:hash wne:val="-820693496"/>
-  </wne:recipientData>
-  <wne:recipientData>
-    <wne:active wne:val="1"/>
-    <wne:hash wne:val="-66523561"/>
-  </wne:recipientData>
-  <wne:recipientData>
-    <wne:active wne:val="1"/>
-    <wne:hash wne:val="-1616177694"/>
-  </wne:recipientData>
-  <wne:recipientData>
-    <wne:active wne:val="1"/>
-    <wne:hash wne:val="89086929"/>
-  </wne:recipientData>
-  <wne:recipientData>
-    <wne:active wne:val="1"/>
-    <wne:hash wne:val="-336302887"/>
-  </wne:recipientData>
-  <wne:recipientData>
-    <wne:active wne:val="1"/>
-    <wne:hash wne:val="2024697076"/>
-  </wne:recipientData>
-  <wne:recipientData>
-    <wne:active wne:val="1"/>
-    <wne:hash wne:val="1335298509"/>
-  </wne:recipientData>
-  <wne:recipientData>
-    <wne:active wne:val="1"/>
-    <wne:hash wne:val="735659315"/>
-  </wne:recipientData>
-  <wne:recipientData>
-    <wne:active wne:val="1"/>
-    <wne:hash wne:val="-772548223"/>
-  </wne:recipientData>
-  <wne:recipientData>
-    <wne:active wne:val="1"/>
-    <wne:hash wne:val="1218362539"/>
-  </wne:recipientData>
-  <wne:recipientData>
-    <wne:active wne:val="1"/>
-    <wne:hash wne:val="1029377300"/>
-  </wne:recipientData>
-  <wne:recipientData>
-    <wne:active wne:val="1"/>
-    <wne:hash wne:val="1240922766"/>
-  </wne:recipientData>
-  <wne:recipientData>
-    <wne:active wne:val="1"/>
-    <wne:hash wne:val="276287389"/>
-  </wne:recipientData>
-  <wne:recipientData>
-    <wne:active wne:val="1"/>
-    <wne:hash wne:val="1576356485"/>
-  </wne:recipientData>
-  <wne:recipientData>
-    <wne:active wne:val="1"/>
-    <wne:hash wne:val="-1029320129"/>
-  </wne:recipientData>
-  <wne:recipientData>
-    <wne:active wne:val="1"/>
-    <wne:hash wne:val="932116553"/>
-  </wne:recipientData>
-  <wne:recipientData>
-    <wne:active wne:val="1"/>
-    <wne:hash wne:val="1106757276"/>
+    <wne:hash wne:val="-1159827318"/>
+  </wne:recipientData>
+  <wne:recipientData>
+    <wne:active wne:val="1"/>
+    <wne:hash wne:val="-125742616"/>
+  </wne:recipientData>
+  <wne:recipientData>
+    <wne:active wne:val="1"/>
+    <wne:hash wne:val="-1463747990"/>
+  </wne:recipientData>
+  <wne:recipientData>
+    <wne:active wne:val="1"/>
+    <wne:hash wne:val="-566917239"/>
+  </wne:recipientData>
+  <wne:recipientData>
+    <wne:active wne:val="1"/>
+    <wne:hash wne:val="1221866159"/>
+  </wne:recipientData>
+  <wne:recipientData>
+    <wne:active wne:val="1"/>
+    <wne:hash wne:val="-729131574"/>
+  </wne:recipientData>
+  <wne:recipientData>
+    <wne:active wne:val="1"/>
+    <wne:hash wne:val="-12575904"/>
+  </wne:recipientData>
+  <wne:recipientData>
+    <wne:active wne:val="1"/>
+    <wne:hash wne:val="376409891"/>
+  </wne:recipientData>
+  <wne:recipientData>
+    <wne:active wne:val="1"/>
+    <wne:hash wne:val="-1512009538"/>
+  </wne:recipientData>
+  <wne:recipientData>
+    <wne:active wne:val="1"/>
+    <wne:hash wne:val="-829328366"/>
+  </wne:recipientData>
+  <wne:recipientData>
+    <wne:active wne:val="1"/>
+    <wne:hash wne:val="-952700296"/>
+  </wne:recipientData>
+  <wne:recipientData>
+    <wne:active wne:val="1"/>
+    <wne:hash wne:val="-867619948"/>
+  </wne:recipientData>
+  <wne:recipientData>
+    <wne:active wne:val="1"/>
+    <wne:hash wne:val="-1498693812"/>
+  </wne:recipientData>
+  <wne:recipientData>
+    <wne:active wne:val="1"/>
+    <wne:hash wne:val="1164747502"/>
+  </wne:recipientData>
+  <wne:recipientData>
+    <wne:active wne:val="1"/>
+    <wne:hash wne:val="1339045387"/>
+  </wne:recipientData>
+  <wne:recipientData>
+    <wne:active wne:val="1"/>
+    <wne:hash wne:val="-859720982"/>
+  </wne:recipientData>
+  <wne:recipientData>
+    <wne:active wne:val="1"/>
+    <wne:hash wne:val="1156908888"/>
+  </wne:recipientData>
+  <wne:recipientData>
+    <wne:active wne:val="1"/>
+    <wne:hash wne:val="1976275952"/>
+  </wne:recipientData>
+  <wne:recipientData>
+    <wne:active wne:val="1"/>
+    <wne:hash wne:val="1041894622"/>
+  </wne:recipientData>
+  <wne:recipientData>
+    <wne:active wne:val="1"/>
+    <wne:hash wne:val="1429664261"/>
+  </wne:recipientData>
+  <wne:recipientData>
+    <wne:active wne:val="1"/>
+    <wne:hash wne:val="149131433"/>
+  </wne:recipientData>
+  <wne:recipientData>
+    <wne:active wne:val="1"/>
+    <wne:hash wne:val="-1790836238"/>
+  </wne:recipientData>
+  <wne:recipientData>
+    <wne:active wne:val="1"/>
+    <wne:hash wne:val="-1460993251"/>
+  </wne:recipientData>
+  <wne:recipientData>
+    <wne:active wne:val="1"/>
+    <wne:hash wne:val="1065440773"/>
+  </wne:recipientData>
+  <wne:recipientData>
+    <wne:active wne:val="1"/>
+    <wne:hash wne:val="1615840638"/>
+  </wne:recipientData>
+  <wne:recipientData>
+    <wne:active wne:val="1"/>
+    <wne:hash wne:val="-1879492717"/>
+  </wne:recipientData>
+  <wne:recipientData>
+    <wne:active wne:val="1"/>
+    <wne:hash wne:val="1467603935"/>
+  </wne:recipientData>
+  <wne:recipientData>
+    <wne:active wne:val="1"/>
+    <wne:hash wne:val="659016477"/>
+  </wne:recipientData>
+  <wne:recipientData>
+    <wne:active wne:val="1"/>
+    <wne:hash wne:val="1568026039"/>
+  </wne:recipientData>
+  <wne:recipientData>
+    <wne:active wne:val="1"/>
+    <wne:hash wne:val="-849760708"/>
+  </wne:recipientData>
+  <wne:recipientData>
+    <wne:active wne:val="1"/>
+    <wne:hash wne:val="-1594735368"/>
+  </wne:recipientData>
+  <wne:recipientData>
+    <wne:active wne:val="1"/>
+    <wne:hash wne:val="-447958409"/>
+  </wne:recipientData>
+  <wne:recipientData>
+    <wne:active wne:val="1"/>
+    <wne:hash wne:val="1515002121"/>
+  </wne:recipientData>
+  <wne:recipientData>
+    <wne:active wne:val="1"/>
+    <wne:hash wne:val="-30148509"/>
+  </wne:recipientData>
+  <wne:recipientData>
+    <wne:active wne:val="1"/>
+    <wne:hash wne:val="2065092323"/>
+  </wne:recipientData>
+  <wne:recipientData>
+    <wne:active wne:val="1"/>
+    <wne:hash wne:val="-357644926"/>
   </wne:recipientData>
 </wne:recipients>
 </file>

</xml_diff>